<commit_message>
Finalized part II report
</commit_message>
<xml_diff>
--- a/Part III/Natural Language Processing.docx
+++ b/Part III/Natural Language Processing.docx
@@ -25,7 +25,7 @@
         <w:t>The</w:t>
       </w:r>
       <w:r>
-        <w:t xml:space="preserve"> verb “used” depends on </w:t>
+        <w:t xml:space="preserve"> verb “use” depends on </w:t>
       </w:r>
       <w:r>
         <w:t>the root “advised”</w:t>
@@ -70,7 +70,7 @@
         <w:t>now</w:t>
       </w:r>
       <w:r>
-        <w:t xml:space="preserve"> want to search for occurrences of the word “use”, that have a compound of “water” as </w:t>
+        <w:t xml:space="preserve"> want to search for occurrences of the word “use” that have a compound of “water” as </w:t>
       </w:r>
       <w:r>
         <w:t>their</w:t>
@@ -84,6 +84,7 @@
       <w:r>
         <w:t xml:space="preserve"> both have a </w:t>
       </w:r>
+      <w:proofErr w:type="spellStart"/>
       <w:r>
         <w:rPr>
           <w:i/>
@@ -91,11 +92,24 @@
         </w:rPr>
         <w:t>dobj</w:t>
       </w:r>
-      <w:r>
-        <w:t xml:space="preserve"> dependency from “use” to “water”, </w:t>
-      </w:r>
-      <w:r>
-        <w:t>and we can just extract the compound word.</w:t>
+      <w:proofErr w:type="spellEnd"/>
+      <w:r>
+        <w:t xml:space="preserve"> </w:t>
+      </w:r>
+      <w:r>
+        <w:t xml:space="preserve">(direct object) </w:t>
+      </w:r>
+      <w:r>
+        <w:t xml:space="preserve">dependency from “use” to </w:t>
+      </w:r>
+      <w:r>
+        <w:t xml:space="preserve">a compound form of </w:t>
+      </w:r>
+      <w:r>
+        <w:t>“water</w:t>
+      </w:r>
+      <w:r>
+        <w:t>.</w:t>
       </w:r>
       <w:r>
         <w:t xml:space="preserve"> We’ve now identified the two sentences that contain answer material, and thus we are done.</w:t>
@@ -107,44 +121,102 @@
         <w:t xml:space="preserve">Looking at the parse for question 12, we see that “extra” is the direct object of “pay”. We’re therefore looking for </w:t>
       </w:r>
       <w:r>
-        <w:t>some kind of syntactic form where a synonym of “extra” (such as “supplementary”) depends on a synonym of “pay” (this could even be a noun, such as “charge” or “cost”).</w:t>
-      </w:r>
-      <w:r>
-        <w:t xml:space="preserve"> Such a search would correctly exclude, for example, the first sentence of the </w:t>
+        <w:t>some kind of syntactic form where</w:t>
+      </w:r>
+      <w:r>
+        <w:t xml:space="preserve"> </w:t>
+      </w:r>
+      <w:r>
+        <w:t>“extra</w:t>
+      </w:r>
+      <w:r>
+        <w:t>”</w:t>
+      </w:r>
+      <w:r>
+        <w:t xml:space="preserve"> </w:t>
+      </w:r>
+      <w:r>
+        <w:t xml:space="preserve">(or a compound form involving it) </w:t>
+      </w:r>
+      <w:r>
+        <w:t xml:space="preserve">depends on </w:t>
+      </w:r>
+      <w:r>
+        <w:t xml:space="preserve">a form of the verb </w:t>
+      </w:r>
+      <w:r>
+        <w:t>“pay”.</w:t>
+      </w:r>
+      <w:r>
+        <w:t xml:space="preserve"> Such a search would </w:t>
+      </w:r>
+      <w:r>
+        <w:t xml:space="preserve">include the last sentence of the </w:t>
       </w:r>
       <w:r>
         <w:rPr>
           <w:i/>
           <w:iCs/>
         </w:rPr>
-        <w:t>Travel Documents</w:t>
-      </w:r>
-      <w:r>
-        <w:t xml:space="preserve"> section – in this case, “deposit” is the direct object of “paid”, so we discard </w:t>
-      </w:r>
-      <w:r>
-        <w:t>the sentence</w:t>
-      </w:r>
-      <w:r>
-        <w:t>.</w:t>
+        <w:t>Special Diets</w:t>
+      </w:r>
+      <w:r>
+        <w:t xml:space="preserve"> section, since this sentence contains a </w:t>
+      </w:r>
+      <w:proofErr w:type="spellStart"/>
+      <w:r>
+        <w:rPr>
+          <w:i/>
+          <w:iCs/>
+        </w:rPr>
+        <w:t>nsubjpass</w:t>
+      </w:r>
+      <w:proofErr w:type="spellEnd"/>
+      <w:r>
+        <w:t xml:space="preserve"> dependency involving “paid” and “costs”, and then “costs” appears in a compound form with “extra”</w:t>
+      </w:r>
+      <w:r>
+        <w:t xml:space="preserve"> – this is not the answer we’re looking for, but the sentence counts as potential answer material.</w:t>
       </w:r>
     </w:p>
     <w:p/>
     <w:p>
       <w:r>
-        <w:t>By searching for such syntactic forms, we identify the last sentence of Special Diets, and the last sentence of each paragraph in Accom</w:t>
-      </w:r>
-      <w:r>
-        <w:t>m</w:t>
-      </w:r>
-      <w:r>
-        <w:t>odation.</w:t>
-      </w:r>
-      <w:r>
-        <w:t xml:space="preserve"> The aim of this task was only to narrow down potential sentences, and so this is satisfactory</w:t>
-      </w:r>
-      <w:r>
-        <w:t xml:space="preserve"> – one of those sentences refers to bathrooms (“private facilities”), and so we have been successful.</w:t>
+        <w:t xml:space="preserve">However, such a search would fail to identify the </w:t>
+      </w:r>
+      <w:r>
+        <w:t xml:space="preserve">sentence containing the </w:t>
+      </w:r>
+      <w:r>
+        <w:t>actual answer</w:t>
+      </w:r>
+      <w:r>
+        <w:t xml:space="preserve"> (</w:t>
+      </w:r>
+      <w:r>
+        <w:t xml:space="preserve">i.e. the last sentence of the first paragraph of the </w:t>
+      </w:r>
+      <w:r>
+        <w:rPr>
+          <w:i/>
+          <w:iCs/>
+        </w:rPr>
+        <w:t>Accommodation</w:t>
+      </w:r>
+      <w:r>
+        <w:t xml:space="preserve"> section</w:t>
+      </w:r>
+      <w:r>
+        <w:t>), since this sentence uses the term “supplementary charge”</w:t>
+      </w:r>
+      <w:r>
+        <w:t xml:space="preserve">. We would need a way of dealing with synonyms – see </w:t>
+      </w:r>
+      <w:r>
+        <w:t>T</w:t>
+      </w:r>
+      <w:r>
+        <w:t>ask 2.</w:t>
       </w:r>
     </w:p>
     <w:p/>
@@ -170,9 +242,11 @@
       <w:r>
         <w:t xml:space="preserve">we notice that “drip” belongs in a </w:t>
       </w:r>
+      <w:proofErr w:type="spellStart"/>
       <w:r>
         <w:t>Synset</w:t>
       </w:r>
+      <w:proofErr w:type="spellEnd"/>
       <w:r>
         <w:t xml:space="preserve"> with “dribble” and “drop”. </w:t>
       </w:r>
@@ -197,17 +271,27 @@
       <w:r>
         <w:t xml:space="preserve">I tokenised Text 1 and checked the similarity of each word against the word “drip” using </w:t>
       </w:r>
+      <w:proofErr w:type="spellStart"/>
       <w:r>
         <w:rPr>
           <w:rFonts w:ascii="Andale Mono" w:hAnsi="Andale Mono"/>
         </w:rPr>
         <w:t>gensim</w:t>
       </w:r>
+      <w:proofErr w:type="spellEnd"/>
       <w:r>
         <w:t xml:space="preserve"> with </w:t>
       </w:r>
       <w:r>
-        <w:t xml:space="preserve">the GoogleNews word2vec embeddings. </w:t>
+        <w:t xml:space="preserve">the </w:t>
+      </w:r>
+      <w:proofErr w:type="spellStart"/>
+      <w:r>
+        <w:t>GoogleNews</w:t>
+      </w:r>
+      <w:proofErr w:type="spellEnd"/>
+      <w:r>
+        <w:t xml:space="preserve"> word2vec embeddings. </w:t>
       </w:r>
       <w:r>
         <w:t>As expected, the most similar was “droplets”, and this gave me a similarity of 0.358.</w:t>
@@ -216,14 +300,23 @@
     <w:p/>
     <w:p>
       <w:r>
-        <w:t>As we saw in Task 1, it might be useful to assess semantic similarities between words to help answer Question 12 of Text 2.</w:t>
-      </w:r>
-      <w:r>
-        <w:t xml:space="preserve"> Words that have similar vectors to those of “pay” and “extra” </w:t>
-      </w:r>
-      <w:r>
         <w:lastRenderedPageBreak/>
-        <w:t>might be useful</w:t>
+        <w:t xml:space="preserve">As we </w:t>
+      </w:r>
+      <w:r>
+        <w:t>noticed</w:t>
+      </w:r>
+      <w:r>
+        <w:t xml:space="preserve"> in Task 1, it might be useful to assess semantic similarities between words to help answer Question 12 of Text 2.</w:t>
+      </w:r>
+      <w:r>
+        <w:t xml:space="preserve"> Words that have similar </w:t>
+      </w:r>
+      <w:r>
+        <w:t xml:space="preserve">word2vec </w:t>
+      </w:r>
+      <w:r>
+        <w:t>vectors to those of “pay” and “extra” might be useful</w:t>
       </w:r>
       <w:r>
         <w:t>.</w:t>
@@ -289,10 +382,14 @@
         <w:t xml:space="preserve">Even then, however, </w:t>
       </w:r>
       <w:r>
-        <w:t>using this approach alone would not yield as concise results as the approach in Task 1.</w:t>
-      </w:r>
-      <w:bookmarkStart w:id="0" w:name="_GoBack"/>
-      <w:bookmarkEnd w:id="0"/>
+        <w:t xml:space="preserve">using this approach alone </w:t>
+      </w:r>
+      <w:r>
+        <w:t>would highlight many possible sentences</w:t>
+      </w:r>
+      <w:r>
+        <w:t>, leading to noisy results.</w:t>
+      </w:r>
     </w:p>
     <w:p/>
     <w:p>
@@ -306,7 +403,13 @@
     <w:p/>
     <w:p>
       <w:r>
-        <w:t xml:space="preserve">We can break down the question into the </w:t>
+        <w:t xml:space="preserve">We can </w:t>
+      </w:r>
+      <w:r>
+        <w:t>convert</w:t>
+      </w:r>
+      <w:r>
+        <w:t xml:space="preserve"> the question into the </w:t>
       </w:r>
       <w:r>
         <w:t xml:space="preserve">logical </w:t>
@@ -346,7 +449,12 @@
         <w:t xml:space="preserve"> a possible usage of the iron, but now we need to see if it causes harm.</w:t>
       </w:r>
       <w:r>
-        <w:t xml:space="preserve"> The reasoning chain would then take the following form:</w:t>
+        <w:t xml:space="preserve"> The reasoning chain would </w:t>
+      </w:r>
+      <w:bookmarkStart w:id="0" w:name="_GoBack"/>
+      <w:bookmarkEnd w:id="0"/>
+      <w:r>
+        <w:t>take the following form:</w:t>
       </w:r>
     </w:p>
     <w:p/>
@@ -470,7 +578,13 @@
     <w:p/>
     <w:p>
       <w:r>
-        <w:t xml:space="preserve">The entire task cannot be implemented, however – the largest obstacle is that many of those inference steps require a knowledge base that encompasses details not included in the text, e.g. burning </w:t>
+        <w:t xml:space="preserve">The entire task cannot be implemented, however – the largest obstacle is that many of those inference steps require a </w:t>
+      </w:r>
+      <w:r>
+        <w:t xml:space="preserve">compositional semantics framework with a </w:t>
+      </w:r>
+      <w:r>
+        <w:t xml:space="preserve">knowledge base that encompasses details not included in the text, e.g. burning </w:t>
       </w:r>
       <w:r>
         <w:t xml:space="preserve">the </w:t>
@@ -479,7 +593,7 @@
         <w:t>skin causes harm to a person.</w:t>
       </w:r>
       <w:r>
-        <w:t xml:space="preserve"> Such details are context-specific and somewhat arbitrary, </w:t>
+        <w:t xml:space="preserve"> Such details are context-specific, </w:t>
       </w:r>
       <w:r>
         <w:t>which means that</w:t>
@@ -488,7 +602,7 @@
         <w:t xml:space="preserve"> assembling </w:t>
       </w:r>
       <w:r>
-        <w:t>such a</w:t>
+        <w:t>a sufficiently flexible</w:t>
       </w:r>
       <w:r>
         <w:t xml:space="preserve"> knowledge base </w:t>

</xml_diff>

<commit_message>
Updated Assessment 3 answer
</commit_message>
<xml_diff>
--- a/Part III/Natural Language Processing.docx
+++ b/Part III/Natural Language Processing.docx
@@ -109,6 +109,9 @@
         <w:t>“water</w:t>
       </w:r>
       <w:r>
+        <w:t>”</w:t>
+      </w:r>
+      <w:r>
         <w:t>.</w:t>
       </w:r>
       <w:r>
@@ -221,6 +224,12 @@
     </w:p>
     <w:p/>
     <w:p>
+      <w:r>
+        <w:t>[248 words]</w:t>
+      </w:r>
+    </w:p>
+    <w:p/>
+    <w:p>
       <w:pPr>
         <w:pStyle w:val="Heading1"/>
       </w:pPr>
@@ -300,7 +309,6 @@
     <w:p/>
     <w:p>
       <w:r>
-        <w:lastRenderedPageBreak/>
         <w:t xml:space="preserve">As we </w:t>
       </w:r>
       <w:r>
@@ -389,6 +397,12 @@
       </w:r>
       <w:r>
         <w:t>, leading to noisy results.</w:t>
+      </w:r>
+    </w:p>
+    <w:p/>
+    <w:p>
+      <w:r>
+        <w:t>[247 words]</w:t>
       </w:r>
     </w:p>
     <w:p/>
@@ -449,12 +463,7 @@
         <w:t xml:space="preserve"> a possible usage of the iron, but now we need to see if it causes harm.</w:t>
       </w:r>
       <w:r>
-        <w:t xml:space="preserve"> The reasoning chain would </w:t>
-      </w:r>
-      <w:bookmarkStart w:id="0" w:name="_GoBack"/>
-      <w:bookmarkEnd w:id="0"/>
-      <w:r>
-        <w:t>take the following form:</w:t>
+        <w:t xml:space="preserve"> The reasoning chain would take the following form:</w:t>
       </w:r>
     </w:p>
     <w:p/>
@@ -612,6 +621,172 @@
       </w:r>
       <w:r>
         <w:t xml:space="preserve"> challenging.</w:t>
+      </w:r>
+    </w:p>
+    <w:p/>
+    <w:p>
+      <w:r>
+        <w:t>[250 words]</w:t>
+      </w:r>
+    </w:p>
+    <w:p/>
+    <w:p>
+      <w:r>
+        <w:br w:type="page"/>
+      </w:r>
+    </w:p>
+    <w:p>
+      <w:pPr>
+        <w:pStyle w:val="Heading1"/>
+      </w:pPr>
+      <w:r>
+        <w:lastRenderedPageBreak/>
+        <w:t>Task 4</w:t>
+      </w:r>
+    </w:p>
+    <w:p/>
+    <w:p>
+      <w:r>
+        <w:t>At a high level, we will begin with parsing the question string and determining what category it belongs to</w:t>
+      </w:r>
+      <w:r>
+        <w:t>, using a dependency parser</w:t>
+      </w:r>
+      <w:r>
+        <w:t xml:space="preserve"> such as the Stanford Parser</w:t>
+      </w:r>
+      <w:r>
+        <w:t xml:space="preserve">. </w:t>
+      </w:r>
+      <w:r>
+        <w:t xml:space="preserve">Judging by the provided question paper, it looks like the types of question might be bounded – there are some </w:t>
+      </w:r>
+      <w:proofErr w:type="spellStart"/>
+      <w:r>
+        <w:t>wh</w:t>
+      </w:r>
+      <w:proofErr w:type="spellEnd"/>
+      <w:r>
+        <w:t>-questions, some “fill in the blank” questions, some true/false questions (a yes/no question is really just a true/false question)</w:t>
+      </w:r>
+      <w:r>
+        <w:t>, among others.</w:t>
+      </w:r>
+      <w:r>
+        <w:t xml:space="preserve"> The idea is to hard-code a separate strategy for each type of question we choose to target.</w:t>
+      </w:r>
+    </w:p>
+    <w:p/>
+    <w:p>
+      <w:r>
+        <w:t>Some ideas are common to all strategies. For example, p</w:t>
+      </w:r>
+      <w:r>
+        <w:t xml:space="preserve">runing the search space is a crucial task to ensure our system </w:t>
+      </w:r>
+      <w:r>
+        <w:t>isn’t wasting time looking in the wrong places</w:t>
+      </w:r>
+      <w:r>
+        <w:t xml:space="preserve"> –</w:t>
+      </w:r>
+      <w:r>
+        <w:t xml:space="preserve"> POS-tagging and </w:t>
+      </w:r>
+      <w:bookmarkStart w:id="0" w:name="_GoBack"/>
+      <w:bookmarkEnd w:id="0"/>
+      <w:r>
+        <w:t>w</w:t>
+      </w:r>
+      <w:r>
+        <w:t xml:space="preserve">ord sense disambiguation </w:t>
+      </w:r>
+      <w:r>
+        <w:t xml:space="preserve">would help here, </w:t>
+      </w:r>
+      <w:r>
+        <w:t>as well as using lexical semantics tools</w:t>
+      </w:r>
+      <w:r>
+        <w:t xml:space="preserve"> (e.g. WordNet)</w:t>
+      </w:r>
+      <w:r>
+        <w:t xml:space="preserve"> </w:t>
+      </w:r>
+      <w:r>
+        <w:t>to hone in on relevant sentences</w:t>
+      </w:r>
+      <w:r>
+        <w:t xml:space="preserve"> by spotting </w:t>
+      </w:r>
+      <w:r>
+        <w:t>words related to the question.</w:t>
+      </w:r>
+    </w:p>
+    <w:p/>
+    <w:p>
+      <w:r>
+        <w:t xml:space="preserve">We’ll also need a compositional semantics framework to perform some inference in the case that the answer is not </w:t>
+      </w:r>
+      <w:r>
+        <w:t xml:space="preserve">directly mentioned in the text. </w:t>
+      </w:r>
+      <w:r>
+        <w:t xml:space="preserve">The obstacle here is </w:t>
+      </w:r>
+      <w:r>
+        <w:t>how to assemble the</w:t>
+      </w:r>
+      <w:r>
+        <w:t xml:space="preserve"> knowledge base – some inference steps might require “common knowledge” that is not given in the text. </w:t>
+      </w:r>
+      <w:r>
+        <w:t xml:space="preserve">In any case, </w:t>
+      </w:r>
+      <w:r>
+        <w:t>lexical semantics tools are crucial to inference steps, since they bridge the gap between logical statements whose meaning is related but the precise words used differ.</w:t>
+      </w:r>
+    </w:p>
+    <w:p/>
+    <w:p>
+      <w:r>
+        <w:t>A final point to mention is what heuristic to employ to break ties</w:t>
+      </w:r>
+      <w:r>
+        <w:t xml:space="preserve"> between potential answers. If we </w:t>
+      </w:r>
+      <w:r>
+        <w:t>are answering</w:t>
+      </w:r>
+      <w:r>
+        <w:t xml:space="preserve"> </w:t>
+      </w:r>
+      <w:r>
+        <w:t xml:space="preserve">a </w:t>
+      </w:r>
+      <w:r>
+        <w:t>multiple-choice</w:t>
+      </w:r>
+      <w:r>
+        <w:t xml:space="preserve"> question</w:t>
+      </w:r>
+      <w:r>
+        <w:t xml:space="preserve">, then we can see which </w:t>
+      </w:r>
+      <w:r>
+        <w:t>answer</w:t>
+      </w:r>
+      <w:r>
+        <w:t xml:space="preserve"> fits better with the options. Otherwise, </w:t>
+      </w:r>
+      <w:r>
+        <w:t>we can try to rank options by looking for comparative/superlative forms of adjectives. Ultimately, the sophistication of this step depends on the quality of the previous steps –</w:t>
+      </w:r>
+      <w:r>
+        <w:t xml:space="preserve"> </w:t>
+      </w:r>
+      <w:r>
+        <w:t>if we struggle to identify the relevant sentences in the first place, we should keep this step simple and instead devote more time to working on our strategies.</w:t>
       </w:r>
     </w:p>
     <w:sectPr>

</xml_diff>